<commit_message>
sistemata l'opinione degli utenti
</commit_message>
<xml_diff>
--- a/documentazione/opinioni_degli_utenti.docx
+++ b/documentazione/opinioni_degli_utenti.docx
@@ -188,13 +188,7 @@
       </w:r>
       <w:bookmarkEnd w:id="3"/>
       <w:r>
-        <w:t>:</w:t>
-      </w:r>
-      <w:r>
-        <w:t>27</w:t>
-      </w:r>
-      <w:r>
-        <w:t>/12/2020</w:t>
+        <w:t>:27/12/2020</w:t>
       </w:r>
     </w:p>
     <w:p/>
@@ -225,7 +219,7 @@
           <w:color w:val="444444"/>
           <w:shd w:val="clear" w:color="auto" w:fill="FFFFFF"/>
         </w:rPr>
-        <w:t xml:space="preserve">A </w:t>
+        <w:t xml:space="preserve">A differenza della simulazione </w:t>
       </w:r>
       <w:r>
         <w:rPr>
@@ -233,7 +227,7 @@
           <w:color w:val="444444"/>
           <w:shd w:val="clear" w:color="auto" w:fill="FFFFFF"/>
         </w:rPr>
-        <w:t>differenza</w:t>
+        <w:t>data da esperti nel settore che sanno che comportamento deve avere il sito</w:t>
       </w:r>
       <w:r>
         <w:rPr>
@@ -241,7 +235,7 @@
           <w:color w:val="444444"/>
           <w:shd w:val="clear" w:color="auto" w:fill="FFFFFF"/>
         </w:rPr>
-        <w:t xml:space="preserve"> della simulazione </w:t>
+        <w:t xml:space="preserve"> </w:t>
       </w:r>
       <w:r>
         <w:rPr>
@@ -249,7 +243,7 @@
           <w:color w:val="444444"/>
           <w:shd w:val="clear" w:color="auto" w:fill="FFFFFF"/>
         </w:rPr>
-        <w:t>data da esperti nel settore che sanno che comportamento deve avere il sito</w:t>
+        <w:t>(</w:t>
       </w:r>
       <w:r>
         <w:rPr>
@@ -257,7 +251,7 @@
           <w:color w:val="444444"/>
           <w:shd w:val="clear" w:color="auto" w:fill="FFFFFF"/>
         </w:rPr>
-        <w:t xml:space="preserve"> </w:t>
+        <w:t>opinioni degli esperti</w:t>
       </w:r>
       <w:r>
         <w:rPr>
@@ -265,7 +259,7 @@
           <w:color w:val="444444"/>
           <w:shd w:val="clear" w:color="auto" w:fill="FFFFFF"/>
         </w:rPr>
-        <w:t>(</w:t>
+        <w:t>)</w:t>
       </w:r>
       <w:r>
         <w:rPr>
@@ -273,23 +267,24 @@
           <w:color w:val="444444"/>
           <w:shd w:val="clear" w:color="auto" w:fill="FFFFFF"/>
         </w:rPr>
-        <w:t>opinioni degli esperti</w:t>
-      </w:r>
-      <w:r>
+        <w:t>, i risultati dei test sugli utenti comprendono osservazioni del comportamento di utenti e opinioni degli utenti.</w:t>
+      </w:r>
+    </w:p>
+    <w:p>
+      <w:pPr>
         <w:rPr>
           <w:rFonts w:ascii="Tahoma" w:hAnsi="Tahoma" w:cs="Tahoma"/>
           <w:color w:val="444444"/>
           <w:shd w:val="clear" w:color="auto" w:fill="FFFFFF"/>
         </w:rPr>
-        <w:t>)</w:t>
-      </w:r>
+      </w:pPr>
       <w:r>
         <w:rPr>
           <w:rFonts w:ascii="Tahoma" w:hAnsi="Tahoma" w:cs="Tahoma"/>
           <w:color w:val="444444"/>
           <w:shd w:val="clear" w:color="auto" w:fill="FFFFFF"/>
         </w:rPr>
-        <w:t>, i risultati dei test sugli utenti comprendono osservazioni del comportamento di utenti e opinioni degli utenti.</w:t>
+        <w:t>Lo scopo dei suddetti test è quello d’esplorare possibili barrire nell’usabilità del sito, lo scopo di tale test è vedere se quello che è stato pensato e poi realizzato è in linea con quello che un utente s’aspetta di trovare.</w:t>
       </w:r>
     </w:p>
     <w:p>
@@ -306,49 +301,32 @@
           <w:color w:val="444444"/>
           <w:shd w:val="clear" w:color="auto" w:fill="FFFFFF"/>
         </w:rPr>
-        <w:t>Lo scopo dei suddetti test è quello d’esplorare possibili barrire nell’usabilità del sito, lo scopo di tale test è vedere se quello che è stato pensato e poi realizzato è in linea con quello che un utente s’aspetta di trovare.</w:t>
-      </w:r>
-    </w:p>
-    <w:p>
-      <w:pPr>
+        <w:t xml:space="preserve">Considereremo una </w:t>
+      </w:r>
+      <w:r>
         <w:rPr>
           <w:rFonts w:ascii="Tahoma" w:hAnsi="Tahoma" w:cs="Tahoma"/>
           <w:color w:val="444444"/>
           <w:shd w:val="clear" w:color="auto" w:fill="FFFFFF"/>
         </w:rPr>
-      </w:pPr>
+        <w:t>barriera quando</w:t>
+      </w:r>
       <w:r>
         <w:rPr>
           <w:rFonts w:ascii="Tahoma" w:hAnsi="Tahoma" w:cs="Tahoma"/>
           <w:color w:val="444444"/>
           <w:shd w:val="clear" w:color="auto" w:fill="FFFFFF"/>
         </w:rPr>
-        <w:t xml:space="preserve">Considereremo una </w:t>
-      </w:r>
-      <w:r>
+        <w:t xml:space="preserve"> almeno un’utente ne riscontrerà una, questo perché se un utente su un piccolo campione ha trovato quel problema si presume possa emergere anche in fase di produzione con decine d’utenti all’ora.</w:t>
+      </w:r>
+    </w:p>
+    <w:p>
+      <w:pPr>
         <w:rPr>
           <w:rFonts w:ascii="Tahoma" w:hAnsi="Tahoma" w:cs="Tahoma"/>
           <w:color w:val="444444"/>
           <w:shd w:val="clear" w:color="auto" w:fill="FFFFFF"/>
         </w:rPr>
-        <w:t>barriera quando</w:t>
-      </w:r>
-      <w:r>
-        <w:rPr>
-          <w:rFonts w:ascii="Tahoma" w:hAnsi="Tahoma" w:cs="Tahoma"/>
-          <w:color w:val="444444"/>
-          <w:shd w:val="clear" w:color="auto" w:fill="FFFFFF"/>
-        </w:rPr>
-        <w:t xml:space="preserve"> almeno un’utente ne riscontrerà una, questo perché se un utente su un piccolo campione ha trovato quel problema si presume possa emergere anche in fase di produzione con decine d’utenti all’ora.</w:t>
-      </w:r>
-    </w:p>
-    <w:p>
-      <w:pPr>
-        <w:rPr>
-          <w:rFonts w:ascii="Tahoma" w:hAnsi="Tahoma" w:cs="Tahoma"/>
-          <w:color w:val="444444"/>
-          <w:shd w:val="clear" w:color="auto" w:fill="FFFFFF"/>
-        </w:rPr>
       </w:pPr>
       <w:r>
         <w:rPr>
@@ -359,7 +337,7 @@
         <w:lastRenderedPageBreak/>
         <w:t xml:space="preserve">Ispirandomi a questo modello: </w:t>
       </w:r>
-      <w:hyperlink r:id="rId5" w:history="1">
+      <w:hyperlink r:id="rId6" w:history="1">
         <w:r>
           <w:rPr>
             <w:rStyle w:val="Collegamentoipertestuale"/>
@@ -430,63 +408,7 @@
           <w:rFonts w:ascii="Tahoma" w:eastAsia="Times New Roman" w:hAnsi="Tahoma" w:cs="Tahoma"/>
           <w:color w:val="auto"/>
         </w:rPr>
-        <w:t xml:space="preserve">: si </w:t>
-      </w:r>
-      <w:r>
-        <w:rPr>
-          <w:rFonts w:ascii="Tahoma" w:eastAsia="Times New Roman" w:hAnsi="Tahoma" w:cs="Tahoma"/>
-          <w:color w:val="auto"/>
-        </w:rPr>
-        <w:t>definiscono le categorie d’</w:t>
-      </w:r>
-      <w:r>
-        <w:rPr>
-          <w:rFonts w:ascii="Tahoma" w:eastAsia="Times New Roman" w:hAnsi="Tahoma" w:cs="Tahoma"/>
-          <w:color w:val="auto"/>
-        </w:rPr>
-        <w:t>utenti da coinvolgere</w:t>
-      </w:r>
-      <w:r>
-        <w:rPr>
-          <w:rFonts w:ascii="Tahoma" w:eastAsia="Times New Roman" w:hAnsi="Tahoma" w:cs="Tahoma"/>
-          <w:color w:val="auto"/>
-        </w:rPr>
-        <w:t xml:space="preserve"> e</w:t>
-      </w:r>
-      <w:r>
-        <w:rPr>
-          <w:rFonts w:ascii="Tahoma" w:eastAsia="Times New Roman" w:hAnsi="Tahoma" w:cs="Tahoma"/>
-          <w:color w:val="auto"/>
-        </w:rPr>
-        <w:t xml:space="preserve"> i compiti da far fare </w:t>
-      </w:r>
-      <w:r>
-        <w:rPr>
-          <w:rFonts w:ascii="Tahoma" w:eastAsia="Times New Roman" w:hAnsi="Tahoma" w:cs="Tahoma"/>
-          <w:color w:val="auto"/>
-        </w:rPr>
-        <w:t xml:space="preserve">svolgere loro nonché </w:t>
-      </w:r>
-      <w:r>
-        <w:rPr>
-          <w:rFonts w:ascii="Tahoma" w:eastAsia="Times New Roman" w:hAnsi="Tahoma" w:cs="Tahoma"/>
-          <w:color w:val="auto"/>
-        </w:rPr>
-        <w:t>l</w:t>
-      </w:r>
-      <w:r>
-        <w:rPr>
-          <w:rFonts w:ascii="Tahoma" w:eastAsia="Times New Roman" w:hAnsi="Tahoma" w:cs="Tahoma"/>
-          <w:color w:val="auto"/>
-        </w:rPr>
-        <w:t>a modalità</w:t>
-      </w:r>
-      <w:r>
-        <w:rPr>
-          <w:rFonts w:ascii="Tahoma" w:eastAsia="Times New Roman" w:hAnsi="Tahoma" w:cs="Tahoma"/>
-          <w:color w:val="auto"/>
-        </w:rPr>
-        <w:t xml:space="preserve"> di esecuzione del test.</w:t>
+        <w:t>: si definiscono le categorie d’utenti da coinvolgere e i compiti da far fare svolgere loro nonché la modalità di esecuzione del test.</w:t>
       </w:r>
     </w:p>
     <w:p>
@@ -859,32 +781,80 @@
             <w:tcW w:w="3099" w:type="dxa"/>
           </w:tcPr>
           <w:p>
-            <w:r>
+            <w:pPr>
+              <w:rPr>
+                <w:lang w:val="en-US"/>
+              </w:rPr>
+            </w:pPr>
+            <w:r>
+              <w:rPr>
+                <w:lang w:val="en-US"/>
+              </w:rPr>
               <w:t>Task1</w:t>
             </w:r>
           </w:p>
           <w:p>
-            <w:r>
+            <w:pPr>
+              <w:rPr>
+                <w:lang w:val="en-US"/>
+              </w:rPr>
+            </w:pPr>
+            <w:r>
+              <w:rPr>
+                <w:lang w:val="en-US"/>
+              </w:rPr>
               <w:t>Task2</w:t>
             </w:r>
           </w:p>
           <w:p>
-            <w:r>
+            <w:pPr>
+              <w:rPr>
+                <w:lang w:val="en-US"/>
+              </w:rPr>
+            </w:pPr>
+            <w:r>
+              <w:rPr>
+                <w:lang w:val="en-US"/>
+              </w:rPr>
               <w:t>Task3</w:t>
             </w:r>
           </w:p>
           <w:p>
-            <w:r>
+            <w:pPr>
+              <w:rPr>
+                <w:lang w:val="en-US"/>
+              </w:rPr>
+            </w:pPr>
+            <w:r>
+              <w:rPr>
+                <w:lang w:val="en-US"/>
+              </w:rPr>
               <w:t>Task4</w:t>
             </w:r>
           </w:p>
           <w:p>
-            <w:r>
+            <w:pPr>
+              <w:rPr>
+                <w:lang w:val="en-US"/>
+              </w:rPr>
+            </w:pPr>
+            <w:r>
+              <w:rPr>
+                <w:lang w:val="en-US"/>
+              </w:rPr>
               <w:t>Task5</w:t>
             </w:r>
           </w:p>
           <w:p>
-            <w:r>
+            <w:pPr>
+              <w:rPr>
+                <w:lang w:val="en-US"/>
+              </w:rPr>
+            </w:pPr>
+            <w:r>
+              <w:rPr>
+                <w:lang w:val="en-US"/>
+              </w:rPr>
               <w:t>Task6</w:t>
             </w:r>
           </w:p>
@@ -1055,21 +1025,12 @@
           </w:tcPr>
           <w:p>
             <w:r>
-              <w:t xml:space="preserve">Accedere alla pagina </w:t>
-            </w:r>
-            <w:r>
-              <w:t>partner</w:t>
-            </w:r>
-            <w:r>
-              <w:t xml:space="preserve"> </w:t>
-            </w:r>
-          </w:p>
-          <w:p>
-            <w:r>
-              <w:t>Navigare tra le regioni e visualizzare le varie associazioni gemellate</w:t>
-            </w:r>
-            <w:r>
-              <w:t xml:space="preserve"> </w:t>
+              <w:t xml:space="preserve">Accedere alla pagina partner </w:t>
+            </w:r>
+          </w:p>
+          <w:p>
+            <w:r>
+              <w:t xml:space="preserve">Navigare tra le regioni e visualizzare le varie associazioni gemellate </w:t>
             </w:r>
           </w:p>
         </w:tc>
@@ -1196,16 +1157,7 @@
           </w:tcPr>
           <w:p>
             <w:r>
-              <w:t xml:space="preserve">Elenca </w:t>
-            </w:r>
-            <w:r>
-              <w:t xml:space="preserve">fino a </w:t>
-            </w:r>
-            <w:r>
-              <w:t xml:space="preserve">tre fattori che più </w:t>
-            </w:r>
-            <w:r>
-              <w:t>ti sono piaciuti nel sito</w:t>
+              <w:t>Elenca fino a tre fattori che più ti sono piaciuti nel sito</w:t>
             </w:r>
           </w:p>
         </w:tc>
@@ -1362,7 +1314,7 @@
         <w:br/>
         <w:t xml:space="preserve">il sito in questione è </w:t>
       </w:r>
-      <w:hyperlink r:id="rId6" w:history="1">
+      <w:hyperlink r:id="rId7" w:history="1">
         <w:r>
           <w:rPr>
             <w:rStyle w:val="Collegamentoipertestuale"/>
@@ -1394,7 +1346,7 @@
         </w:rPr>
         <w:t xml:space="preserve">All’interno del sito vi è un file Excel  </w:t>
       </w:r>
-      <w:hyperlink r:id="rId7" w:history="1">
+      <w:hyperlink r:id="rId8" w:history="1">
         <w:r>
           <w:rPr>
             <w:rStyle w:val="Collegamentoipertestuale"/>
@@ -1519,7 +1471,7 @@
         <w:br/>
         <w:t xml:space="preserve">Alla fine puoi inoltrarmi l’Excel per email </w:t>
       </w:r>
-      <w:hyperlink r:id="rId8" w:history="1">
+      <w:hyperlink r:id="rId9" w:history="1">
         <w:r>
           <w:rPr>
             <w:rStyle w:val="Collegamentoipertestuale"/>
@@ -1552,7 +1504,476 @@
         <w:t>Grazie mille per il tuo aiuto e per il tuo tempo!</w:t>
       </w:r>
     </w:p>
+    <w:p>
+      <w:pPr>
+        <w:rPr>
+          <w:i/>
+          <w:iCs/>
+        </w:rPr>
+      </w:pPr>
+    </w:p>
+    <w:p>
+      <w:pPr>
+        <w:pStyle w:val="Titolo2"/>
+      </w:pPr>
+      <w:r>
+        <w:t>Esecuzione</w:t>
+      </w:r>
+    </w:p>
     <w:p/>
+    <w:p>
+      <w:r>
+        <w:t>L’utente ha compilato quasi sempre completato in autonomia i vari task assegnati.</w:t>
+      </w:r>
+    </w:p>
+    <w:p>
+      <w:r>
+        <w:t>L’</w:t>
+      </w:r>
+      <w:r>
+        <w:t xml:space="preserve">ANALISI sui </w:t>
+      </w:r>
+      <w:r>
+        <w:t xml:space="preserve">sulle opini ha fatto emergere questi dati </w:t>
+      </w:r>
+      <w:r>
+        <w:br/>
+      </w:r>
+      <w:r>
+        <w:rPr>
+          <w:rStyle w:val="Titolo3Carattere"/>
+        </w:rPr>
+        <w:t>problemi</w:t>
+      </w:r>
+      <w:r>
+        <w:t>:</w:t>
+      </w:r>
+    </w:p>
+    <w:tbl>
+      <w:tblPr>
+        <w:tblStyle w:val="Tabellagriglia4-colore5"/>
+        <w:tblW w:w="0" w:type="auto"/>
+        <w:tblLook w:val="04A0" w:firstRow="1" w:lastRow="0" w:firstColumn="1" w:lastColumn="0" w:noHBand="0" w:noVBand="1"/>
+      </w:tblPr>
+      <w:tblGrid>
+        <w:gridCol w:w="1696"/>
+        <w:gridCol w:w="3119"/>
+        <w:gridCol w:w="4535"/>
+      </w:tblGrid>
+      <w:tr>
+        <w:trPr>
+          <w:cnfStyle w:val="100000000000" w:firstRow="1" w:lastRow="0" w:firstColumn="0" w:lastColumn="0" w:oddVBand="0" w:evenVBand="0" w:oddHBand="0" w:evenHBand="0" w:firstRowFirstColumn="0" w:firstRowLastColumn="0" w:lastRowFirstColumn="0" w:lastRowLastColumn="0"/>
+        </w:trPr>
+        <w:tc>
+          <w:tcPr>
+            <w:cnfStyle w:val="001000000000" w:firstRow="0" w:lastRow="0" w:firstColumn="1" w:lastColumn="0" w:oddVBand="0" w:evenVBand="0" w:oddHBand="0" w:evenHBand="0" w:firstRowFirstColumn="0" w:firstRowLastColumn="0" w:lastRowFirstColumn="0" w:lastRowLastColumn="0"/>
+            <w:tcW w:w="1696" w:type="dxa"/>
+          </w:tcPr>
+          <w:p>
+            <w:r>
+              <w:t>Task</w:t>
+            </w:r>
+          </w:p>
+        </w:tc>
+        <w:tc>
+          <w:tcPr>
+            <w:tcW w:w="3119" w:type="dxa"/>
+          </w:tcPr>
+          <w:p>
+            <w:pPr>
+              <w:cnfStyle w:val="100000000000" w:firstRow="1" w:lastRow="0" w:firstColumn="0" w:lastColumn="0" w:oddVBand="0" w:evenVBand="0" w:oddHBand="0" w:evenHBand="0" w:firstRowFirstColumn="0" w:firstRowLastColumn="0" w:lastRowFirstColumn="0" w:lastRowLastColumn="0"/>
+            </w:pPr>
+            <w:r>
+              <w:t>Frequenza (RISCONTRATO SU UTENTI)</w:t>
+            </w:r>
+          </w:p>
+        </w:tc>
+        <w:tc>
+          <w:tcPr>
+            <w:tcW w:w="4535" w:type="dxa"/>
+          </w:tcPr>
+          <w:p>
+            <w:pPr>
+              <w:cnfStyle w:val="100000000000" w:firstRow="1" w:lastRow="0" w:firstColumn="0" w:lastColumn="0" w:oddVBand="0" w:evenVBand="0" w:oddHBand="0" w:evenHBand="0" w:firstRowFirstColumn="0" w:firstRowLastColumn="0" w:lastRowFirstColumn="0" w:lastRowLastColumn="0"/>
+            </w:pPr>
+            <w:r>
+              <w:t>Problema</w:t>
+            </w:r>
+          </w:p>
+        </w:tc>
+      </w:tr>
+      <w:tr>
+        <w:trPr>
+          <w:cnfStyle w:val="000000100000" w:firstRow="0" w:lastRow="0" w:firstColumn="0" w:lastColumn="0" w:oddVBand="0" w:evenVBand="0" w:oddHBand="1" w:evenHBand="0" w:firstRowFirstColumn="0" w:firstRowLastColumn="0" w:lastRowFirstColumn="0" w:lastRowLastColumn="0"/>
+        </w:trPr>
+        <w:tc>
+          <w:tcPr>
+            <w:cnfStyle w:val="001000000000" w:firstRow="0" w:lastRow="0" w:firstColumn="1" w:lastColumn="0" w:oddVBand="0" w:evenVBand="0" w:oddHBand="0" w:evenHBand="0" w:firstRowFirstColumn="0" w:firstRowLastColumn="0" w:lastRowFirstColumn="0" w:lastRowLastColumn="0"/>
+            <w:tcW w:w="1696" w:type="dxa"/>
+          </w:tcPr>
+          <w:p>
+            <w:r>
+              <w:t>TASK1</w:t>
+            </w:r>
+          </w:p>
+        </w:tc>
+        <w:tc>
+          <w:tcPr>
+            <w:tcW w:w="3119" w:type="dxa"/>
+          </w:tcPr>
+          <w:p>
+            <w:pPr>
+              <w:cnfStyle w:val="000000100000" w:firstRow="0" w:lastRow="0" w:firstColumn="0" w:lastColumn="0" w:oddVBand="0" w:evenVBand="0" w:oddHBand="1" w:evenHBand="0" w:firstRowFirstColumn="0" w:firstRowLastColumn="0" w:lastRowFirstColumn="0" w:lastRowLastColumn="0"/>
+            </w:pPr>
+            <w:r>
+              <w:t>2/5</w:t>
+            </w:r>
+          </w:p>
+        </w:tc>
+        <w:tc>
+          <w:tcPr>
+            <w:tcW w:w="4535" w:type="dxa"/>
+          </w:tcPr>
+          <w:p>
+            <w:pPr>
+              <w:cnfStyle w:val="000000100000" w:firstRow="0" w:lastRow="0" w:firstColumn="0" w:lastColumn="0" w:oddVBand="0" w:evenVBand="0" w:oddHBand="1" w:evenHBand="0" w:firstRowFirstColumn="0" w:firstRowLastColumn="0" w:lastRowFirstColumn="0" w:lastRowLastColumn="0"/>
+            </w:pPr>
+            <w:r>
+              <w:t>NON RIUSCIVANO A COMPLETARE LA PROCEDURA:</w:t>
+            </w:r>
+          </w:p>
+          <w:p>
+            <w:pPr>
+              <w:cnfStyle w:val="000000100000" w:firstRow="0" w:lastRow="0" w:firstColumn="0" w:lastColumn="0" w:oddVBand="0" w:evenVBand="0" w:oddHBand="1" w:evenHBand="0" w:firstRowFirstColumn="0" w:firstRowLastColumn="0" w:lastRowFirstColumn="0" w:lastRowLastColumn="0"/>
+            </w:pPr>
+            <w:r>
+              <w:t>TROVATO UN BUG E CORRETTO</w:t>
+            </w:r>
+          </w:p>
+        </w:tc>
+      </w:tr>
+      <w:tr>
+        <w:tc>
+          <w:tcPr>
+            <w:cnfStyle w:val="001000000000" w:firstRow="0" w:lastRow="0" w:firstColumn="1" w:lastColumn="0" w:oddVBand="0" w:evenVBand="0" w:oddHBand="0" w:evenHBand="0" w:firstRowFirstColumn="0" w:firstRowLastColumn="0" w:lastRowFirstColumn="0" w:lastRowLastColumn="0"/>
+            <w:tcW w:w="1696" w:type="dxa"/>
+          </w:tcPr>
+          <w:p>
+            <w:r>
+              <w:t>Task5</w:t>
+            </w:r>
+          </w:p>
+        </w:tc>
+        <w:tc>
+          <w:tcPr>
+            <w:tcW w:w="3119" w:type="dxa"/>
+          </w:tcPr>
+          <w:p>
+            <w:pPr>
+              <w:cnfStyle w:val="000000000000" w:firstRow="0" w:lastRow="0" w:firstColumn="0" w:lastColumn="0" w:oddVBand="0" w:evenVBand="0" w:oddHBand="0" w:evenHBand="0" w:firstRowFirstColumn="0" w:firstRowLastColumn="0" w:lastRowFirstColumn="0" w:lastRowLastColumn="0"/>
+            </w:pPr>
+            <w:r>
+              <w:t>2/5</w:t>
+            </w:r>
+          </w:p>
+        </w:tc>
+        <w:tc>
+          <w:tcPr>
+            <w:tcW w:w="4535" w:type="dxa"/>
+          </w:tcPr>
+          <w:p>
+            <w:pPr>
+              <w:cnfStyle w:val="000000000000" w:firstRow="0" w:lastRow="0" w:firstColumn="0" w:lastColumn="0" w:oddVBand="0" w:evenVBand="0" w:oddHBand="0" w:evenHBand="0" w:firstRowFirstColumn="0" w:firstRowLastColumn="0" w:lastRowFirstColumn="0" w:lastRowLastColumn="0"/>
+            </w:pPr>
+            <w:r>
+              <w:t>Trovato un bug su piattaforma Mac con browser Opera</w:t>
+            </w:r>
+          </w:p>
+          <w:p>
+            <w:pPr>
+              <w:cnfStyle w:val="000000000000" w:firstRow="0" w:lastRow="0" w:firstColumn="0" w:lastColumn="0" w:oddVBand="0" w:evenVBand="0" w:oddHBand="0" w:evenHBand="0" w:firstRowFirstColumn="0" w:firstRowLastColumn="0" w:lastRowFirstColumn="0" w:lastRowLastColumn="0"/>
+            </w:pPr>
+            <w:r>
+              <w:t>Non riproducibile con i mezzi a mia disposizione</w:t>
+            </w:r>
+          </w:p>
+        </w:tc>
+      </w:tr>
+    </w:tbl>
+    <w:p>
+      <w:r>
+        <w:t xml:space="preserve"> </w:t>
+      </w:r>
+    </w:p>
+    <w:p>
+      <w:pPr>
+        <w:pStyle w:val="Titolo3"/>
+      </w:pPr>
+      <w:r>
+        <w:lastRenderedPageBreak/>
+        <w:t>Punti di forza</w:t>
+      </w:r>
+    </w:p>
+    <w:p/>
+    <w:tbl>
+      <w:tblPr>
+        <w:tblStyle w:val="Tabellagriglia4-colore5"/>
+        <w:tblW w:w="10343" w:type="dxa"/>
+        <w:tblLook w:val="04A0" w:firstRow="1" w:lastRow="0" w:firstColumn="1" w:lastColumn="0" w:noHBand="0" w:noVBand="1"/>
+      </w:tblPr>
+      <w:tblGrid>
+        <w:gridCol w:w="7083"/>
+        <w:gridCol w:w="3260"/>
+      </w:tblGrid>
+      <w:tr>
+        <w:trPr>
+          <w:cnfStyle w:val="100000000000" w:firstRow="1" w:lastRow="0" w:firstColumn="0" w:lastColumn="0" w:oddVBand="0" w:evenVBand="0" w:oddHBand="0" w:evenHBand="0" w:firstRowFirstColumn="0" w:firstRowLastColumn="0" w:lastRowFirstColumn="0" w:lastRowLastColumn="0"/>
+        </w:trPr>
+        <w:tc>
+          <w:tcPr>
+            <w:cnfStyle w:val="001000000000" w:firstRow="0" w:lastRow="0" w:firstColumn="1" w:lastColumn="0" w:oddVBand="0" w:evenVBand="0" w:oddHBand="0" w:evenHBand="0" w:firstRowFirstColumn="0" w:firstRowLastColumn="0" w:lastRowFirstColumn="0" w:lastRowLastColumn="0"/>
+            <w:tcW w:w="7083" w:type="dxa"/>
+          </w:tcPr>
+          <w:p>
+            <w:r>
+              <w:t>RISCONTRO</w:t>
+            </w:r>
+          </w:p>
+        </w:tc>
+        <w:tc>
+          <w:tcPr>
+            <w:tcW w:w="3260" w:type="dxa"/>
+          </w:tcPr>
+          <w:p>
+            <w:pPr>
+              <w:cnfStyle w:val="100000000000" w:firstRow="1" w:lastRow="0" w:firstColumn="0" w:lastColumn="0" w:oddVBand="0" w:evenVBand="0" w:oddHBand="0" w:evenHBand="0" w:firstRowFirstColumn="0" w:firstRowLastColumn="0" w:lastRowFirstColumn="0" w:lastRowLastColumn="0"/>
+            </w:pPr>
+            <w:r>
+              <w:t>Frequenza (RISCONTRATO SU UTENTI)</w:t>
+            </w:r>
+          </w:p>
+        </w:tc>
+      </w:tr>
+      <w:tr>
+        <w:trPr>
+          <w:cnfStyle w:val="000000100000" w:firstRow="0" w:lastRow="0" w:firstColumn="0" w:lastColumn="0" w:oddVBand="0" w:evenVBand="0" w:oddHBand="1" w:evenHBand="0" w:firstRowFirstColumn="0" w:firstRowLastColumn="0" w:lastRowFirstColumn="0" w:lastRowLastColumn="0"/>
+        </w:trPr>
+        <w:tc>
+          <w:tcPr>
+            <w:cnfStyle w:val="001000000000" w:firstRow="0" w:lastRow="0" w:firstColumn="1" w:lastColumn="0" w:oddVBand="0" w:evenVBand="0" w:oddHBand="0" w:evenHBand="0" w:firstRowFirstColumn="0" w:firstRowLastColumn="0" w:lastRowFirstColumn="0" w:lastRowLastColumn="0"/>
+            <w:tcW w:w="7083" w:type="dxa"/>
+          </w:tcPr>
+          <w:p>
+            <w:r>
+              <w:t>CHIAREZZA E SEMPLICITA</w:t>
+            </w:r>
+          </w:p>
+        </w:tc>
+        <w:tc>
+          <w:tcPr>
+            <w:tcW w:w="3260" w:type="dxa"/>
+          </w:tcPr>
+          <w:p>
+            <w:pPr>
+              <w:cnfStyle w:val="000000100000" w:firstRow="0" w:lastRow="0" w:firstColumn="0" w:lastColumn="0" w:oddVBand="0" w:evenVBand="0" w:oddHBand="1" w:evenHBand="0" w:firstRowFirstColumn="0" w:firstRowLastColumn="0" w:lastRowFirstColumn="0" w:lastRowLastColumn="0"/>
+            </w:pPr>
+            <w:r>
+              <w:t>3/5</w:t>
+            </w:r>
+          </w:p>
+        </w:tc>
+      </w:tr>
+      <w:tr>
+        <w:tc>
+          <w:tcPr>
+            <w:cnfStyle w:val="001000000000" w:firstRow="0" w:lastRow="0" w:firstColumn="1" w:lastColumn="0" w:oddVBand="0" w:evenVBand="0" w:oddHBand="0" w:evenHBand="0" w:firstRowFirstColumn="0" w:firstRowLastColumn="0" w:lastRowFirstColumn="0" w:lastRowLastColumn="0"/>
+            <w:tcW w:w="7083" w:type="dxa"/>
+          </w:tcPr>
+          <w:p>
+            <w:r>
+              <w:t>FACILITA’ D’UTILIZZO</w:t>
+            </w:r>
+          </w:p>
+        </w:tc>
+        <w:tc>
+          <w:tcPr>
+            <w:tcW w:w="3260" w:type="dxa"/>
+          </w:tcPr>
+          <w:p>
+            <w:pPr>
+              <w:cnfStyle w:val="000000000000" w:firstRow="0" w:lastRow="0" w:firstColumn="0" w:lastColumn="0" w:oddVBand="0" w:evenVBand="0" w:oddHBand="0" w:evenHBand="0" w:firstRowFirstColumn="0" w:firstRowLastColumn="0" w:lastRowFirstColumn="0" w:lastRowLastColumn="0"/>
+            </w:pPr>
+            <w:r>
+              <w:t>2/5</w:t>
+            </w:r>
+          </w:p>
+        </w:tc>
+      </w:tr>
+    </w:tbl>
+    <w:p>
+      <w:pPr>
+        <w:pStyle w:val="Titolo3"/>
+      </w:pPr>
+      <w:r>
+        <w:t>Problemi riscontrati sull’esperienza utente</w:t>
+      </w:r>
+    </w:p>
+    <w:p/>
+    <w:tbl>
+      <w:tblPr>
+        <w:tblStyle w:val="Tabellagriglia4-colore5"/>
+        <w:tblW w:w="10343" w:type="dxa"/>
+        <w:tblLook w:val="04A0" w:firstRow="1" w:lastRow="0" w:firstColumn="1" w:lastColumn="0" w:noHBand="0" w:noVBand="1"/>
+      </w:tblPr>
+      <w:tblGrid>
+        <w:gridCol w:w="7083"/>
+        <w:gridCol w:w="3260"/>
+      </w:tblGrid>
+      <w:tr>
+        <w:trPr>
+          <w:cnfStyle w:val="100000000000" w:firstRow="1" w:lastRow="0" w:firstColumn="0" w:lastColumn="0" w:oddVBand="0" w:evenVBand="0" w:oddHBand="0" w:evenHBand="0" w:firstRowFirstColumn="0" w:firstRowLastColumn="0" w:lastRowFirstColumn="0" w:lastRowLastColumn="0"/>
+        </w:trPr>
+        <w:tc>
+          <w:tcPr>
+            <w:cnfStyle w:val="001000000000" w:firstRow="0" w:lastRow="0" w:firstColumn="1" w:lastColumn="0" w:oddVBand="0" w:evenVBand="0" w:oddHBand="0" w:evenHBand="0" w:firstRowFirstColumn="0" w:firstRowLastColumn="0" w:lastRowFirstColumn="0" w:lastRowLastColumn="0"/>
+            <w:tcW w:w="7083" w:type="dxa"/>
+          </w:tcPr>
+          <w:p>
+            <w:r>
+              <w:t>RISCONTRO</w:t>
+            </w:r>
+          </w:p>
+        </w:tc>
+        <w:tc>
+          <w:tcPr>
+            <w:tcW w:w="3260" w:type="dxa"/>
+          </w:tcPr>
+          <w:p>
+            <w:pPr>
+              <w:cnfStyle w:val="100000000000" w:firstRow="1" w:lastRow="0" w:firstColumn="0" w:lastColumn="0" w:oddVBand="0" w:evenVBand="0" w:oddHBand="0" w:evenHBand="0" w:firstRowFirstColumn="0" w:firstRowLastColumn="0" w:lastRowFirstColumn="0" w:lastRowLastColumn="0"/>
+            </w:pPr>
+            <w:r>
+              <w:t>Frequenza (RISCONTRATO SU UTENTI)</w:t>
+            </w:r>
+          </w:p>
+        </w:tc>
+      </w:tr>
+      <w:tr>
+        <w:trPr>
+          <w:cnfStyle w:val="000000100000" w:firstRow="0" w:lastRow="0" w:firstColumn="0" w:lastColumn="0" w:oddVBand="0" w:evenVBand="0" w:oddHBand="1" w:evenHBand="0" w:firstRowFirstColumn="0" w:firstRowLastColumn="0" w:lastRowFirstColumn="0" w:lastRowLastColumn="0"/>
+        </w:trPr>
+        <w:tc>
+          <w:tcPr>
+            <w:cnfStyle w:val="001000000000" w:firstRow="0" w:lastRow="0" w:firstColumn="1" w:lastColumn="0" w:oddVBand="0" w:evenVBand="0" w:oddHBand="0" w:evenHBand="0" w:firstRowFirstColumn="0" w:firstRowLastColumn="0" w:lastRowFirstColumn="0" w:lastRowLastColumn="0"/>
+            <w:tcW w:w="7083" w:type="dxa"/>
+          </w:tcPr>
+          <w:p>
+            <w:r>
+              <w:t>GRAFICA E ALCUNI TAG</w:t>
+            </w:r>
+          </w:p>
+        </w:tc>
+        <w:tc>
+          <w:tcPr>
+            <w:tcW w:w="3260" w:type="dxa"/>
+          </w:tcPr>
+          <w:p>
+            <w:pPr>
+              <w:cnfStyle w:val="000000100000" w:firstRow="0" w:lastRow="0" w:firstColumn="0" w:lastColumn="0" w:oddVBand="0" w:evenVBand="0" w:oddHBand="1" w:evenHBand="0" w:firstRowFirstColumn="0" w:firstRowLastColumn="0" w:lastRowFirstColumn="0" w:lastRowLastColumn="0"/>
+            </w:pPr>
+            <w:r>
+              <w:t>1/5</w:t>
+            </w:r>
+          </w:p>
+        </w:tc>
+      </w:tr>
+      <w:tr>
+        <w:tc>
+          <w:tcPr>
+            <w:cnfStyle w:val="001000000000" w:firstRow="0" w:lastRow="0" w:firstColumn="1" w:lastColumn="0" w:oddVBand="0" w:evenVBand="0" w:oddHBand="0" w:evenHBand="0" w:firstRowFirstColumn="0" w:firstRowLastColumn="0" w:lastRowFirstColumn="0" w:lastRowLastColumn="0"/>
+            <w:tcW w:w="7083" w:type="dxa"/>
+          </w:tcPr>
+          <w:p>
+            <w:r>
+              <w:t>ESPERIENZA UTENTE NELLLA P</w:t>
+            </w:r>
+            <w:r>
+              <w:t>AGINA DEGLI EVENTI SULL’ANIMAZIONE</w:t>
+            </w:r>
+          </w:p>
+        </w:tc>
+        <w:tc>
+          <w:tcPr>
+            <w:tcW w:w="3260" w:type="dxa"/>
+          </w:tcPr>
+          <w:p>
+            <w:pPr>
+              <w:cnfStyle w:val="000000000000" w:firstRow="0" w:lastRow="0" w:firstColumn="0" w:lastColumn="0" w:oddVBand="0" w:evenVBand="0" w:oddHBand="0" w:evenHBand="0" w:firstRowFirstColumn="0" w:firstRowLastColumn="0" w:lastRowFirstColumn="0" w:lastRowLastColumn="0"/>
+            </w:pPr>
+            <w:r>
+              <w:t>2/5</w:t>
+            </w:r>
+          </w:p>
+        </w:tc>
+      </w:tr>
+    </w:tbl>
+    <w:p/>
+    <w:p/>
+    <w:p>
+      <w:pPr>
+        <w:pStyle w:val="Titolo2"/>
+        <w:rPr>
+          <w:rFonts w:eastAsia="Times New Roman"/>
+        </w:rPr>
+      </w:pPr>
+      <w:r>
+        <w:rPr>
+          <w:rFonts w:eastAsia="Times New Roman"/>
+        </w:rPr>
+        <w:t>Debriefing</w:t>
+      </w:r>
+    </w:p>
+    <w:p/>
+    <w:p>
+      <w:r>
+        <w:t>A seguito delle risposte negative ho ricontattato gli utenti per ulteriori chiarimenti in merito a problemi riscontrati</w:t>
+      </w:r>
+      <w:r>
+        <w:t>.</w:t>
+      </w:r>
+    </w:p>
+    <w:p>
+      <w:r>
+        <w:t>I chiarimenti sono stati di due tipi:</w:t>
+      </w:r>
+    </w:p>
+    <w:p>
+      <w:pPr>
+        <w:pStyle w:val="Paragrafoelenco"/>
+        <w:numPr>
+          <w:ilvl w:val="0"/>
+          <w:numId w:val="5"/>
+        </w:numPr>
+      </w:pPr>
+      <w:r>
+        <w:t>Bug : ed  stato chiesto loro di rieseguire i passaggi che hanno fatto emergere il problema per correggerlo.</w:t>
+      </w:r>
+    </w:p>
+    <w:p>
+      <w:pPr>
+        <w:pStyle w:val="Paragrafoelenco"/>
+        <w:numPr>
+          <w:ilvl w:val="0"/>
+          <w:numId w:val="5"/>
+        </w:numPr>
+      </w:pPr>
+      <w:r>
+        <w:t>User Experience: chiedendo cosa non gli piacesse e come lo avrebbero preferito.</w:t>
+      </w:r>
+      <w:r>
+        <w:t xml:space="preserve"> </w:t>
+      </w:r>
+    </w:p>
     <w:sectPr>
       <w:pgSz w:w="12240" w:h="15840"/>
       <w:pgMar w:top="1440" w:right="1440" w:bottom="1440" w:left="1440" w:header="720" w:footer="720" w:gutter="0"/>
@@ -1828,6 +2249,95 @@
     </w:lvl>
   </w:abstractNum>
   <w:abstractNum w:abstractNumId="2" w15:restartNumberingAfterBreak="0">
+    <w:nsid w:val="3C013F38"/>
+    <w:multiLevelType w:val="hybridMultilevel"/>
+    <w:tmpl w:val="E6364BE2"/>
+    <w:lvl w:ilvl="0" w:tplc="04090011">
+      <w:start w:val="1"/>
+      <w:numFmt w:val="decimal"/>
+      <w:lvlText w:val="%1)"/>
+      <w:lvlJc w:val="left"/>
+      <w:pPr>
+        <w:ind w:left="720" w:hanging="360"/>
+      </w:pPr>
+      <w:rPr>
+        <w:rFonts w:hint="default"/>
+      </w:rPr>
+    </w:lvl>
+    <w:lvl w:ilvl="1" w:tplc="04090019" w:tentative="1">
+      <w:start w:val="1"/>
+      <w:numFmt w:val="lowerLetter"/>
+      <w:lvlText w:val="%2."/>
+      <w:lvlJc w:val="left"/>
+      <w:pPr>
+        <w:ind w:left="1440" w:hanging="360"/>
+      </w:pPr>
+    </w:lvl>
+    <w:lvl w:ilvl="2" w:tplc="0409001B" w:tentative="1">
+      <w:start w:val="1"/>
+      <w:numFmt w:val="lowerRoman"/>
+      <w:lvlText w:val="%3."/>
+      <w:lvlJc w:val="right"/>
+      <w:pPr>
+        <w:ind w:left="2160" w:hanging="180"/>
+      </w:pPr>
+    </w:lvl>
+    <w:lvl w:ilvl="3" w:tplc="0409000F" w:tentative="1">
+      <w:start w:val="1"/>
+      <w:numFmt w:val="decimal"/>
+      <w:lvlText w:val="%4."/>
+      <w:lvlJc w:val="left"/>
+      <w:pPr>
+        <w:ind w:left="2880" w:hanging="360"/>
+      </w:pPr>
+    </w:lvl>
+    <w:lvl w:ilvl="4" w:tplc="04090019" w:tentative="1">
+      <w:start w:val="1"/>
+      <w:numFmt w:val="lowerLetter"/>
+      <w:lvlText w:val="%5."/>
+      <w:lvlJc w:val="left"/>
+      <w:pPr>
+        <w:ind w:left="3600" w:hanging="360"/>
+      </w:pPr>
+    </w:lvl>
+    <w:lvl w:ilvl="5" w:tplc="0409001B" w:tentative="1">
+      <w:start w:val="1"/>
+      <w:numFmt w:val="lowerRoman"/>
+      <w:lvlText w:val="%6."/>
+      <w:lvlJc w:val="right"/>
+      <w:pPr>
+        <w:ind w:left="4320" w:hanging="180"/>
+      </w:pPr>
+    </w:lvl>
+    <w:lvl w:ilvl="6" w:tplc="0409000F" w:tentative="1">
+      <w:start w:val="1"/>
+      <w:numFmt w:val="decimal"/>
+      <w:lvlText w:val="%7."/>
+      <w:lvlJc w:val="left"/>
+      <w:pPr>
+        <w:ind w:left="5040" w:hanging="360"/>
+      </w:pPr>
+    </w:lvl>
+    <w:lvl w:ilvl="7" w:tplc="04090019" w:tentative="1">
+      <w:start w:val="1"/>
+      <w:numFmt w:val="lowerLetter"/>
+      <w:lvlText w:val="%8."/>
+      <w:lvlJc w:val="left"/>
+      <w:pPr>
+        <w:ind w:left="5760" w:hanging="360"/>
+      </w:pPr>
+    </w:lvl>
+    <w:lvl w:ilvl="8" w:tplc="0409001B" w:tentative="1">
+      <w:start w:val="1"/>
+      <w:numFmt w:val="lowerRoman"/>
+      <w:lvlText w:val="%9."/>
+      <w:lvlJc w:val="right"/>
+      <w:pPr>
+        <w:ind w:left="6480" w:hanging="180"/>
+      </w:pPr>
+    </w:lvl>
+  </w:abstractNum>
+  <w:abstractNum w:abstractNumId="3" w15:restartNumberingAfterBreak="0">
     <w:nsid w:val="3D60493E"/>
     <w:multiLevelType w:val="hybridMultilevel"/>
     <w:tmpl w:val="3DA09DC8"/>
@@ -1940,7 +2450,7 @@
       </w:rPr>
     </w:lvl>
   </w:abstractNum>
-  <w:abstractNum w:abstractNumId="3" w15:restartNumberingAfterBreak="0">
+  <w:abstractNum w:abstractNumId="4" w15:restartNumberingAfterBreak="0">
     <w:nsid w:val="495E6014"/>
     <w:multiLevelType w:val="hybridMultilevel"/>
     <w:tmpl w:val="459E12D2"/>
@@ -2030,13 +2540,16 @@
     <w:abstractNumId w:val="1"/>
   </w:num>
   <w:num w:numId="2">
-    <w:abstractNumId w:val="3"/>
+    <w:abstractNumId w:val="4"/>
   </w:num>
   <w:num w:numId="3">
-    <w:abstractNumId w:val="2"/>
+    <w:abstractNumId w:val="3"/>
   </w:num>
   <w:num w:numId="4">
     <w:abstractNumId w:val="0"/>
+  </w:num>
+  <w:num w:numId="5">
+    <w:abstractNumId w:val="2"/>
   </w:num>
 </w:numbering>
 </file>
@@ -2440,7 +2953,7 @@
     <w:name w:val="Normal"/>
     <w:uiPriority w:val="3"/>
     <w:qFormat/>
-    <w:rsid w:val="0080298B"/>
+    <w:rsid w:val="00C73ABA"/>
     <w:pPr>
       <w:spacing w:after="240" w:line="240" w:lineRule="auto"/>
     </w:pPr>
@@ -2518,6 +3031,7 @@
   <w:style w:type="character" w:default="1" w:styleId="Carpredefinitoparagrafo">
     <w:name w:val="Default Paragraph Font"/>
     <w:uiPriority w:val="1"/>
+    <w:semiHidden/>
     <w:unhideWhenUsed/>
   </w:style>
   <w:style w:type="table" w:default="1" w:styleId="Tabellanormale">
@@ -2555,8 +3069,8 @@
       <w:lang w:val="it-IT"/>
     </w:rPr>
   </w:style>
-  <w:style w:type="character" w:customStyle="1" w:styleId="strong">
-    <w:name w:val="strong"/>
+  <w:style w:type="character" w:customStyle="1" w:styleId="Enfasigrassetto1">
+    <w:name w:val="Enfasi (grassetto)1"/>
     <w:basedOn w:val="Carpredefinitoparagrafo"/>
     <w:rsid w:val="00964068"/>
   </w:style>
@@ -2640,6 +3154,82 @@
       <w:szCs w:val="24"/>
       <w:lang w:val="it-IT"/>
     </w:rPr>
+  </w:style>
+  <w:style w:type="table" w:styleId="Tabellagriglia4-colore5">
+    <w:name w:val="Grid Table 4 Accent 5"/>
+    <w:basedOn w:val="Tabellanormale"/>
+    <w:uiPriority w:val="49"/>
+    <w:rsid w:val="00B8740E"/>
+    <w:pPr>
+      <w:spacing w:after="0" w:line="240" w:lineRule="auto"/>
+    </w:pPr>
+    <w:tblPr>
+      <w:tblStyleRowBandSize w:val="1"/>
+      <w:tblStyleColBandSize w:val="1"/>
+      <w:tblBorders>
+        <w:top w:val="single" w:sz="4" w:space="0" w:color="9CC2E5" w:themeColor="accent5" w:themeTint="99"/>
+        <w:left w:val="single" w:sz="4" w:space="0" w:color="9CC2E5" w:themeColor="accent5" w:themeTint="99"/>
+        <w:bottom w:val="single" w:sz="4" w:space="0" w:color="9CC2E5" w:themeColor="accent5" w:themeTint="99"/>
+        <w:right w:val="single" w:sz="4" w:space="0" w:color="9CC2E5" w:themeColor="accent5" w:themeTint="99"/>
+        <w:insideH w:val="single" w:sz="4" w:space="0" w:color="9CC2E5" w:themeColor="accent5" w:themeTint="99"/>
+        <w:insideV w:val="single" w:sz="4" w:space="0" w:color="9CC2E5" w:themeColor="accent5" w:themeTint="99"/>
+      </w:tblBorders>
+    </w:tblPr>
+    <w:tblStylePr w:type="firstRow">
+      <w:rPr>
+        <w:b/>
+        <w:bCs/>
+        <w:color w:val="FFFFFF" w:themeColor="background1"/>
+      </w:rPr>
+      <w:tblPr/>
+      <w:tcPr>
+        <w:tcBorders>
+          <w:top w:val="single" w:sz="4" w:space="0" w:color="5B9BD5" w:themeColor="accent5"/>
+          <w:left w:val="single" w:sz="4" w:space="0" w:color="5B9BD5" w:themeColor="accent5"/>
+          <w:bottom w:val="single" w:sz="4" w:space="0" w:color="5B9BD5" w:themeColor="accent5"/>
+          <w:right w:val="single" w:sz="4" w:space="0" w:color="5B9BD5" w:themeColor="accent5"/>
+          <w:insideH w:val="nil"/>
+          <w:insideV w:val="nil"/>
+        </w:tcBorders>
+        <w:shd w:val="clear" w:color="auto" w:fill="5B9BD5" w:themeFill="accent5"/>
+      </w:tcPr>
+    </w:tblStylePr>
+    <w:tblStylePr w:type="lastRow">
+      <w:rPr>
+        <w:b/>
+        <w:bCs/>
+      </w:rPr>
+      <w:tblPr/>
+      <w:tcPr>
+        <w:tcBorders>
+          <w:top w:val="double" w:sz="4" w:space="0" w:color="5B9BD5" w:themeColor="accent5"/>
+        </w:tcBorders>
+      </w:tcPr>
+    </w:tblStylePr>
+    <w:tblStylePr w:type="firstCol">
+      <w:rPr>
+        <w:b/>
+        <w:bCs/>
+      </w:rPr>
+    </w:tblStylePr>
+    <w:tblStylePr w:type="lastCol">
+      <w:rPr>
+        <w:b/>
+        <w:bCs/>
+      </w:rPr>
+    </w:tblStylePr>
+    <w:tblStylePr w:type="band1Vert">
+      <w:tblPr/>
+      <w:tcPr>
+        <w:shd w:val="clear" w:color="auto" w:fill="DEEAF6" w:themeFill="accent5" w:themeFillTint="33"/>
+      </w:tcPr>
+    </w:tblStylePr>
+    <w:tblStylePr w:type="band1Horz">
+      <w:tblPr/>
+      <w:tcPr>
+        <w:shd w:val="clear" w:color="auto" w:fill="DEEAF6" w:themeFill="accent5" w:themeFillTint="33"/>
+      </w:tcPr>
+    </w:tblStylePr>
   </w:style>
 </w:styles>
 </file>
@@ -2937,4 +3527,16 @@
     </a:ext>
   </a:extLst>
 </a:theme>
+</file>
+
+<file path=customXml/item1.xml><?xml version="1.0" encoding="utf-8"?>
+<b:Sources xmlns:b="http://schemas.openxmlformats.org/officeDocument/2006/bibliography" xmlns="http://schemas.openxmlformats.org/officeDocument/2006/bibliography" SelectedStyle="\APASixthEditionOfficeOnline.xsl" StyleName="APA" Version="6"/>
+</file>
+
+<file path=customXml/itemProps1.xml><?xml version="1.0" encoding="utf-8"?>
+<ds:datastoreItem xmlns:ds="http://schemas.openxmlformats.org/officeDocument/2006/customXml" ds:itemID="{03844796-4460-478F-AD38-ADE3738323E1}">
+  <ds:schemaRefs>
+    <ds:schemaRef ds:uri="http://schemas.openxmlformats.org/officeDocument/2006/bibliography"/>
+  </ds:schemaRefs>
+</ds:datastoreItem>
 </file>
</xml_diff>